<commit_message>
Agregado primer login mas diagramas
</commit_message>
<xml_diff>
--- a/Seleccionar función.docx
+++ b/Seleccionar función.docx
@@ -115,10 +115,10 @@
           <wp:anchor distT="0" distB="0" distL="114300" distR="114300" simplePos="0" relativeHeight="251662336" behindDoc="0" locked="0" layoutInCell="1" allowOverlap="1">
             <wp:simplePos x="0" y="0"/>
             <wp:positionH relativeFrom="margin">
-              <wp:align>left</wp:align>
+              <wp:posOffset>0</wp:posOffset>
             </wp:positionH>
             <wp:positionV relativeFrom="paragraph">
-              <wp:posOffset>34290</wp:posOffset>
+              <wp:posOffset>72390</wp:posOffset>
             </wp:positionV>
             <wp:extent cx="3724275" cy="1847850"/>
             <wp:effectExtent l="0" t="0" r="9525" b="0"/>
@@ -284,7 +284,7 @@
           <wp:inline distT="0" distB="0" distL="0" distR="0">
             <wp:extent cx="5400040" cy="4674235"/>
             <wp:effectExtent l="0" t="0" r="0" b="0"/>
-            <wp:docPr id="11" name="Imagen 11"/>
+            <wp:docPr id="2" name="Imagen 2"/>
             <wp:cNvGraphicFramePr>
               <a:graphicFrameLocks xmlns:a="http://schemas.openxmlformats.org/drawingml/2006/main" noChangeAspect="1"/>
             </wp:cNvGraphicFramePr>
@@ -292,7 +292,7 @@
               <a:graphicData uri="http://schemas.openxmlformats.org/drawingml/2006/picture">
                 <pic:pic xmlns:pic="http://schemas.openxmlformats.org/drawingml/2006/picture">
                   <pic:nvPicPr>
-                    <pic:cNvPr id="11" name="Diagrama de secuencia.jpg"/>
+                    <pic:cNvPr id="2" name="Diagrama de secuencia.jpg"/>
                     <pic:cNvPicPr/>
                   </pic:nvPicPr>
                   <pic:blipFill>
@@ -356,38 +356,42 @@
     <w:p>
       <w:pPr>
         <w:pStyle w:val="Subttulo"/>
-      </w:pPr>
-    </w:p>
-    <w:p>
-      <w:pPr>
-        <w:pStyle w:val="Subttulo"/>
-      </w:pPr>
-    </w:p>
-    <w:p>
-      <w:pPr>
-        <w:pStyle w:val="Subttulo"/>
-      </w:pPr>
-    </w:p>
-    <w:p>
-      <w:pPr>
-        <w:pStyle w:val="Subttulo"/>
-      </w:pPr>
-    </w:p>
-    <w:p>
-      <w:pPr>
-        <w:pStyle w:val="Subttulo"/>
-      </w:pPr>
-    </w:p>
-    <w:p>
-      <w:pPr>
-        <w:pStyle w:val="Subttulo"/>
-      </w:pPr>
-    </w:p>
-    <w:p>
-      <w:pPr>
-        <w:pStyle w:val="Subttulo"/>
+        <w:rPr>
+          <w:u w:val="single"/>
+        </w:rPr>
       </w:pPr>
       <w:bookmarkStart w:id="0" w:name="_GoBack"/>
+      <w:bookmarkEnd w:id="0"/>
+    </w:p>
+    <w:p>
+      <w:pPr>
+        <w:pStyle w:val="Subttulo"/>
+      </w:pPr>
+    </w:p>
+    <w:p>
+      <w:pPr>
+        <w:pStyle w:val="Subttulo"/>
+      </w:pPr>
+    </w:p>
+    <w:p>
+      <w:pPr>
+        <w:pStyle w:val="Subttulo"/>
+      </w:pPr>
+    </w:p>
+    <w:p>
+      <w:pPr>
+        <w:pStyle w:val="Subttulo"/>
+      </w:pPr>
+    </w:p>
+    <w:p>
+      <w:pPr>
+        <w:pStyle w:val="Subttulo"/>
+      </w:pPr>
+    </w:p>
+    <w:p>
+      <w:pPr>
+        <w:pStyle w:val="Subttulo"/>
+      </w:pPr>
       <w:r>
         <w:lastRenderedPageBreak/>
         <w:t xml:space="preserve">Especificación de </w:t>
@@ -418,7 +422,6 @@
           <w:tcPr>
             <w:tcW w:w="1980" w:type="dxa"/>
           </w:tcPr>
-          <w:bookmarkEnd w:id="0"/>
           <w:p>
             <w:pPr>
               <w:rPr>

</xml_diff>

<commit_message>
Modificacion de interfaz de seleccionar funcion
</commit_message>
<xml_diff>
--- a/Seleccionar función.docx
+++ b/Seleccionar función.docx
@@ -33,18 +33,10 @@
           <w:lang w:eastAsia="es-AR"/>
         </w:rPr>
         <w:drawing>
-          <wp:anchor distT="0" distB="0" distL="114300" distR="114300" simplePos="0" relativeHeight="251664384" behindDoc="0" locked="0" layoutInCell="1" allowOverlap="1">
-            <wp:simplePos x="0" y="0"/>
-            <wp:positionH relativeFrom="column">
-              <wp:posOffset>-3810</wp:posOffset>
-            </wp:positionH>
-            <wp:positionV relativeFrom="paragraph">
-              <wp:posOffset>-2540</wp:posOffset>
-            </wp:positionV>
-            <wp:extent cx="5400040" cy="2484755"/>
-            <wp:effectExtent l="0" t="0" r="0" b="0"/>
-            <wp:wrapNone/>
-            <wp:docPr id="10" name="Imagen 10"/>
+          <wp:inline distT="0" distB="0" distL="0" distR="0">
+            <wp:extent cx="6315978" cy="3314700"/>
+            <wp:effectExtent l="0" t="0" r="8890" b="0"/>
+            <wp:docPr id="3" name="Imagen 3"/>
             <wp:cNvGraphicFramePr>
               <a:graphicFrameLocks xmlns:a="http://schemas.openxmlformats.org/drawingml/2006/main" noChangeAspect="1"/>
             </wp:cNvGraphicFramePr>
@@ -52,11 +44,11 @@
               <a:graphicData uri="http://schemas.openxmlformats.org/drawingml/2006/picture">
                 <pic:pic xmlns:pic="http://schemas.openxmlformats.org/drawingml/2006/picture">
                   <pic:nvPicPr>
-                    <pic:cNvPr id="10" name="Interfaz.jpg"/>
+                    <pic:cNvPr id="3" name="Interfaz.jpg"/>
                     <pic:cNvPicPr/>
                   </pic:nvPicPr>
                   <pic:blipFill>
-                    <a:blip r:embed="rId4" cstate="print">
+                    <a:blip r:embed="rId4">
                       <a:extLst>
                         <a:ext uri="{28A0092B-C50C-407E-A947-70E740481C1C}">
                           <a14:useLocalDpi xmlns:a14="http://schemas.microsoft.com/office/drawing/2010/main" val="0"/>
@@ -70,7 +62,7 @@
                   <pic:spPr>
                     <a:xfrm>
                       <a:off x="0" y="0"/>
-                      <a:ext cx="5400040" cy="2484755"/>
+                      <a:ext cx="6321923" cy="3317820"/>
                     </a:xfrm>
                     <a:prstGeom prst="rect">
                       <a:avLst/>
@@ -79,23 +71,19 @@
                 </pic:pic>
               </a:graphicData>
             </a:graphic>
-          </wp:anchor>
+          </wp:inline>
         </w:drawing>
       </w:r>
     </w:p>
-    <w:p/>
-    <w:p/>
-    <w:p/>
-    <w:p/>
-    <w:p/>
-    <w:p/>
-    <w:p/>
-    <w:p/>
-    <w:p/>
-    <w:p>
-      <w:pPr>
-        <w:pStyle w:val="Subttulo"/>
-      </w:pPr>
+    <w:p>
+      <w:pPr>
+        <w:pStyle w:val="Subttulo"/>
+        <w:rPr>
+          <w:u w:val="single"/>
+        </w:rPr>
+      </w:pPr>
+      <w:bookmarkStart w:id="0" w:name="_GoBack"/>
+      <w:bookmarkEnd w:id="0"/>
     </w:p>
     <w:p>
       <w:pPr>
@@ -270,7 +258,6 @@
         <w:pStyle w:val="Subttulo"/>
       </w:pPr>
       <w:r>
-        <w:lastRenderedPageBreak/>
         <w:t>Diagrama de Secuencia</w:t>
       </w:r>
     </w:p>
@@ -360,8 +347,6 @@
           <w:u w:val="single"/>
         </w:rPr>
       </w:pPr>
-      <w:bookmarkStart w:id="0" w:name="_GoBack"/>
-      <w:bookmarkEnd w:id="0"/>
     </w:p>
     <w:p>
       <w:pPr>
@@ -393,7 +378,6 @@
         <w:pStyle w:val="Subttulo"/>
       </w:pPr>
       <w:r>
-        <w:lastRenderedPageBreak/>
         <w:t xml:space="preserve">Especificación de </w:t>
       </w:r>
       <w:r>

</xml_diff>